<commit_message>
code Working, busy with Blogdoc
</commit_message>
<xml_diff>
--- a/blog-doc/Blog.docx
+++ b/blog-doc/Blog.docx
@@ -69,6 +69,12 @@
         </w:rPr>
         <w:t xml:space="preserve"> on S3.</w:t>
       </w:r>
+      <w:r>
+        <w:rPr>
+          <w:rFonts w:eastAsia="Times New Roman"/>
+        </w:rPr>
+        <w:t xml:space="preserve"> – Part 3</w:t>
+      </w:r>
     </w:p>
     <w:p>
       <w:pPr>
@@ -251,82 +257,31 @@
         </w:rPr>
         <w:t>)</w:t>
       </w:r>
-    </w:p>
-    <w:p>
-      <w:pPr>
-        <w:rPr>
-          <w:lang w:val="en-US"/>
-        </w:rPr>
-      </w:pPr>
-    </w:p>
-    <w:p>
-      <w:pPr>
-        <w:rPr>
-          <w:lang w:val="en-US"/>
-        </w:rPr>
-      </w:pPr>
-    </w:p>
-    <w:p>
-      <w:pPr>
-        <w:rPr>
-          <w:b/>
-          <w:bCs/>
-          <w:lang w:val="en-US"/>
-        </w:rPr>
-      </w:pPr>
-      <w:r>
-        <w:rPr>
-          <w:b/>
-          <w:bCs/>
-          <w:lang w:val="en-US"/>
-        </w:rPr>
-        <w:t>Overview</w:t>
-      </w:r>
-    </w:p>
-    <w:p>
-      <w:pPr>
-        <w:rPr>
-          <w:lang w:val="en-US"/>
-        </w:rPr>
-      </w:pPr>
-    </w:p>
-    <w:p>
-      <w:pPr>
-        <w:rPr>
-          <w:lang w:val="en-US"/>
-        </w:rPr>
-      </w:pPr>
-      <w:r>
-        <w:rPr>
-          <w:lang w:val="en-US"/>
-        </w:rPr>
-        <w:t xml:space="preserve">In </w:t>
-      </w:r>
-      <w:r>
-        <w:rPr>
-          <w:lang w:val="en-US"/>
-        </w:rPr>
-        <w:t xml:space="preserve">a </w:t>
-      </w:r>
-      <w:r>
-        <w:rPr>
-          <w:lang w:val="en-US"/>
-        </w:rPr>
-        <w:t xml:space="preserve">previous </w:t>
-      </w:r>
-      <w:proofErr w:type="spellStart"/>
-      <w:r>
-        <w:rPr>
-          <w:lang w:val="en-US"/>
-        </w:rPr>
-        <w:t>previous</w:t>
-      </w:r>
-      <w:proofErr w:type="spellEnd"/>
       <w:r>
         <w:rPr>
           <w:lang w:val="en-US"/>
         </w:rPr>
         <w:t xml:space="preserve"> </w:t>
+      </w:r>
+    </w:p>
+    <w:p>
+      <w:pPr>
+        <w:rPr>
+          <w:lang w:val="en-US"/>
+        </w:rPr>
+      </w:pPr>
+    </w:p>
+    <w:p>
+      <w:pPr>
+        <w:rPr>
+          <w:lang w:val="en-US"/>
+        </w:rPr>
+      </w:pPr>
+      <w:r>
+        <w:rPr>
+          <w:lang w:val="en-US"/>
+        </w:rPr>
+        <w:t xml:space="preserve">See </w:t>
       </w:r>
       <w:hyperlink r:id="rId6" w:history="1">
         <w:r>
@@ -334,13 +289,158 @@
             <w:rStyle w:val="Hyperlink"/>
             <w:lang w:val="en-US"/>
           </w:rPr>
-          <w:t>blog</w:t>
+          <w:t>Part 2</w:t>
         </w:r>
       </w:hyperlink>
       <w:r>
         <w:rPr>
           <w:lang w:val="en-US"/>
         </w:rPr>
+        <w:t xml:space="preserve"> </w:t>
+      </w:r>
+      <w:r>
+        <w:rPr>
+          <w:lang w:val="en-US"/>
+        </w:rPr>
+        <w:t xml:space="preserve">and </w:t>
+      </w:r>
+      <w:hyperlink r:id="rId7" w:history="1">
+        <w:r>
+          <w:rPr>
+            <w:rStyle w:val="Hyperlink"/>
+            <w:lang w:val="en-US"/>
+          </w:rPr>
+          <w:t>Part 1</w:t>
+        </w:r>
+      </w:hyperlink>
+      <w:r>
+        <w:rPr>
+          <w:lang w:val="en-US"/>
+        </w:rPr>
+        <w:t xml:space="preserve"> </w:t>
+      </w:r>
+      <w:r>
+        <w:rPr>
+          <w:lang w:val="en-US"/>
+        </w:rPr>
+        <w:t xml:space="preserve">for </w:t>
+      </w:r>
+      <w:r>
+        <w:rPr>
+          <w:lang w:val="en-US"/>
+        </w:rPr>
+        <w:t>p</w:t>
+      </w:r>
+      <w:r>
+        <w:rPr>
+          <w:lang w:val="en-US"/>
+        </w:rPr>
+        <w:t>revious blog.</w:t>
+      </w:r>
+    </w:p>
+    <w:p>
+      <w:pPr>
+        <w:rPr>
+          <w:lang w:val="en-US"/>
+        </w:rPr>
+      </w:pPr>
+    </w:p>
+    <w:p>
+      <w:pPr>
+        <w:rPr>
+          <w:lang w:val="en-US"/>
+        </w:rPr>
+      </w:pPr>
+    </w:p>
+    <w:p>
+      <w:pPr>
+        <w:rPr>
+          <w:b/>
+          <w:bCs/>
+          <w:lang w:val="en-US"/>
+        </w:rPr>
+      </w:pPr>
+      <w:r>
+        <w:rPr>
+          <w:b/>
+          <w:bCs/>
+          <w:lang w:val="en-US"/>
+        </w:rPr>
+        <w:t>Overview</w:t>
+      </w:r>
+    </w:p>
+    <w:p>
+      <w:pPr>
+        <w:rPr>
+          <w:lang w:val="en-US"/>
+        </w:rPr>
+      </w:pPr>
+    </w:p>
+    <w:p>
+      <w:pPr>
+        <w:rPr>
+          <w:lang w:val="en-US"/>
+        </w:rPr>
+      </w:pPr>
+      <w:r>
+        <w:rPr>
+          <w:lang w:val="en-US"/>
+        </w:rPr>
+        <w:t xml:space="preserve">In </w:t>
+      </w:r>
+      <w:r>
+        <w:rPr>
+          <w:lang w:val="en-US"/>
+        </w:rPr>
+        <w:t xml:space="preserve">a </w:t>
+      </w:r>
+      <w:r>
+        <w:rPr>
+          <w:lang w:val="en-US"/>
+        </w:rPr>
+        <w:t xml:space="preserve">previous </w:t>
+      </w:r>
+      <w:proofErr w:type="spellStart"/>
+      <w:r>
+        <w:rPr>
+          <w:lang w:val="en-US"/>
+        </w:rPr>
+        <w:t>previous</w:t>
+      </w:r>
+      <w:proofErr w:type="spellEnd"/>
+      <w:r>
+        <w:rPr>
+          <w:lang w:val="en-US"/>
+        </w:rPr>
+        <w:t xml:space="preserve"> </w:t>
+      </w:r>
+      <w:hyperlink r:id="rId8" w:history="1">
+        <w:r>
+          <w:rPr>
+            <w:rStyle w:val="Hyperlink"/>
+            <w:lang w:val="en-US"/>
+          </w:rPr>
+          <w:t>bl</w:t>
+        </w:r>
+        <w:r>
+          <w:rPr>
+            <w:rStyle w:val="Hyperlink"/>
+            <w:lang w:val="en-US"/>
+          </w:rPr>
+          <w:t>o</w:t>
+        </w:r>
+        <w:r>
+          <w:rPr>
+            <w:rStyle w:val="Hyperlink"/>
+            <w:lang w:val="en-US"/>
+          </w:rPr>
+          <w:t>g</w:t>
+        </w:r>
+      </w:hyperlink>
+      <w:r>
+        <w:rPr>
+          <w:lang w:val="en-US"/>
+        </w:rPr>
         <w:t xml:space="preserve"> we </w:t>
       </w:r>
       <w:r>
@@ -379,7 +479,7 @@
         </w:rPr>
         <w:t xml:space="preserve"> and then using </w:t>
       </w:r>
-      <w:hyperlink r:id="rId7" w:history="1">
+      <w:hyperlink r:id="rId9" w:history="1">
         <w:r>
           <w:rPr>
             <w:rStyle w:val="Hyperlink"/>
@@ -409,7 +509,7 @@
         </w:rPr>
         <w:t xml:space="preserve">framework to CDC source the data and sink (insert) it into a </w:t>
       </w:r>
-      <w:hyperlink r:id="rId8" w:history="1">
+      <w:hyperlink r:id="rId10" w:history="1">
         <w:r>
           <w:rPr>
             <w:rStyle w:val="Hyperlink"/>
@@ -468,7 +568,7 @@
         </w:rPr>
         <w:t xml:space="preserve"> </w:t>
       </w:r>
-      <w:hyperlink r:id="rId9" w:history="1">
+      <w:hyperlink r:id="rId11" w:history="1">
         <w:r>
           <w:rPr>
             <w:rStyle w:val="Hyperlink"/>
@@ -525,7 +625,7 @@
         </w:rPr>
         <w:t xml:space="preserve">to </w:t>
       </w:r>
-      <w:hyperlink r:id="rId10" w:history="1">
+      <w:hyperlink r:id="rId12" w:history="1">
         <w:r>
           <w:rPr>
             <w:rStyle w:val="Hyperlink"/>
@@ -552,7 +652,7 @@
         </w:rPr>
         <w:t xml:space="preserve"> and store it directly into </w:t>
       </w:r>
-      <w:hyperlink r:id="rId11" w:history="1">
+      <w:hyperlink r:id="rId13" w:history="1">
         <w:r>
           <w:rPr>
             <w:rStyle w:val="Hyperlink"/>
@@ -573,7 +673,7 @@
         </w:rPr>
         <w:t xml:space="preserve">our </w:t>
       </w:r>
-      <w:hyperlink r:id="rId12" w:history="1">
+      <w:hyperlink r:id="rId14" w:history="1">
         <w:r>
           <w:rPr>
             <w:rStyle w:val="Hyperlink"/>
@@ -588,7 +688,7 @@
         </w:rPr>
         <w:t xml:space="preserve"> based table, written onto S3 Object storage provided via a </w:t>
       </w:r>
-      <w:hyperlink r:id="rId13" w:history="1">
+      <w:hyperlink r:id="rId15" w:history="1">
         <w:proofErr w:type="spellStart"/>
         <w:r>
           <w:rPr>
@@ -1101,7 +1201,6 @@
         <w:rPr>
           <w:lang w:val="en-US"/>
         </w:rPr>
-        <w:lastRenderedPageBreak/>
         <w:t>Showing the versatility of JSON for IoT data and the ability along our entire path from source to data store to accommodate the dynamic data structure.</w:t>
       </w:r>
     </w:p>
@@ -1143,7 +1242,7 @@
         </w:rPr>
         <w:t xml:space="preserve">we will be using the </w:t>
       </w:r>
-      <w:hyperlink r:id="rId14" w:history="1">
+      <w:hyperlink r:id="rId16" w:history="1">
         <w:r>
           <w:rPr>
             <w:rStyle w:val="Hyperlink"/>
@@ -1170,7 +1269,7 @@
         </w:rPr>
         <w:t xml:space="preserve">and their </w:t>
       </w:r>
-      <w:hyperlink r:id="rId15" w:anchor="Design-Metastore" w:history="1">
+      <w:hyperlink r:id="rId17" w:anchor="Design-Metastore" w:history="1">
         <w:proofErr w:type="spellStart"/>
         <w:r>
           <w:rPr>
@@ -1279,7 +1378,7 @@
         </w:rPr>
         <w:t xml:space="preserve"> my previous blogs, you will notice I’ve upgraded my </w:t>
       </w:r>
-      <w:hyperlink r:id="rId16" w:history="1">
+      <w:hyperlink r:id="rId18" w:history="1">
         <w:r>
           <w:rPr>
             <w:rStyle w:val="Hyperlink"/>
@@ -1306,7 +1405,7 @@
         </w:rPr>
         <w:t xml:space="preserve">and the </w:t>
       </w:r>
-      <w:hyperlink r:id="rId17" w:history="1">
+      <w:hyperlink r:id="rId19" w:history="1">
         <w:r>
           <w:rPr>
             <w:rStyle w:val="Hyperlink"/>
@@ -1339,7 +1438,7 @@
         </w:rPr>
         <w:t xml:space="preserve"> The </w:t>
       </w:r>
-      <w:hyperlink r:id="rId18" w:history="1">
+      <w:hyperlink r:id="rId20" w:history="1">
         <w:r>
           <w:rPr>
             <w:rStyle w:val="Hyperlink"/>
@@ -1380,7 +1479,7 @@
         </w:rPr>
         <w:t xml:space="preserve">As always, all the code can be found in the </w:t>
       </w:r>
-      <w:hyperlink r:id="rId19" w:history="1">
+      <w:hyperlink r:id="rId21" w:history="1">
         <w:r>
           <w:rPr>
             <w:rStyle w:val="Hyperlink"/>
@@ -1522,7 +1621,7 @@
         </w:rPr>
         <w:t>These “</w:t>
       </w:r>
-      <w:hyperlink r:id="rId20" w:history="1">
+      <w:hyperlink r:id="rId22" w:history="1">
         <w:r>
           <w:rPr>
             <w:rStyle w:val="Hyperlink"/>
@@ -1698,7 +1797,7 @@
         </w:rPr>
         <w:t xml:space="preserve">We will then use the </w:t>
       </w:r>
-      <w:hyperlink r:id="rId21" w:history="1">
+      <w:hyperlink r:id="rId23" w:history="1">
         <w:r>
           <w:rPr>
             <w:rStyle w:val="Hyperlink"/>
@@ -1757,7 +1856,7 @@
                     <pic:cNvPicPr/>
                   </pic:nvPicPr>
                   <pic:blipFill>
-                    <a:blip r:embed="rId22" cstate="print">
+                    <a:blip r:embed="rId24" cstate="print">
                       <a:extLst>
                         <a:ext uri="{28A0092B-C50C-407E-A947-70E740481C1C}">
                           <a14:useLocalDpi xmlns:a14="http://schemas.microsoft.com/office/drawing/2010/main" val="0"/>
@@ -1794,10 +1893,19 @@
     <w:p/>
     <w:p>
       <w:r>
-        <w:t>Once the scaffolding is up, this is it, and this is all of it. Of course you can make it allot more complicated</w:t>
-      </w:r>
-      <w:r>
-        <w:t>, by executing the below in the following order.</w:t>
+        <w:t xml:space="preserve">Once the scaffolding is </w:t>
+      </w:r>
+      <w:r>
+        <w:t>build</w:t>
+      </w:r>
+      <w:r>
+        <w:t xml:space="preserve">, this is it, and this is all of it. </w:t>
+      </w:r>
+      <w:r>
+        <w:t>Not to running the stack, this is accomplished</w:t>
+      </w:r>
+      <w:r>
+        <w:t xml:space="preserve"> by executing the below in the following order.</w:t>
       </w:r>
     </w:p>
     <w:p/>
@@ -1834,7 +1942,13 @@
       </w:r>
       <w:r>
         <w:tab/>
-        <w:t>leave it 1 min before executing the next command.</w:t>
+        <w:t xml:space="preserve">leave it </w:t>
+      </w:r>
+      <w:r>
+        <w:t xml:space="preserve">30seconds - </w:t>
+      </w:r>
+      <w:r>
+        <w:t>1 min before executing the next command.</w:t>
       </w:r>
     </w:p>
     <w:p>
@@ -1906,6 +2020,12 @@
     <w:p/>
     <w:p>
       <w:r>
+        <w:t>Next:</w:t>
+      </w:r>
+    </w:p>
+    <w:p/>
+    <w:p>
+      <w:r>
         <w:t xml:space="preserve">First start by running </w:t>
       </w:r>
       <w:proofErr w:type="spellStart"/>
@@ -1938,13 +2058,41 @@
         <w:t xml:space="preserve"> </w:t>
       </w:r>
       <w:r>
-        <w:t xml:space="preserve">This can be done by running the containerized version or by executing </w:t>
-      </w:r>
+        <w:t xml:space="preserve">This can be done by running the containerized version </w:t>
+      </w:r>
+      <w:r>
+        <w:t xml:space="preserve">(from with </w:t>
+      </w:r>
+      <w:proofErr w:type="spellStart"/>
       <w:r>
         <w:rPr>
           <w:rFonts w:ascii="Courier New" w:eastAsiaTheme="minorHAnsi" w:hAnsi="Courier New" w:cs="Courier New"/>
           <w:lang w:val="en-US"/>
         </w:rPr>
+        <w:t>devlab</w:t>
+      </w:r>
+      <w:proofErr w:type="spellEnd"/>
+      <w:r>
+        <w:t xml:space="preserve"> by executing </w:t>
+      </w:r>
+      <w:r>
+        <w:rPr>
+          <w:rFonts w:ascii="Courier New" w:eastAsiaTheme="minorHAnsi" w:hAnsi="Courier New" w:cs="Courier New"/>
+          <w:lang w:val="en-US"/>
+        </w:rPr>
+        <w:t>make rp1</w:t>
+      </w:r>
+      <w:r>
+        <w:t xml:space="preserve"> ) </w:t>
+      </w:r>
+      <w:r>
+        <w:t xml:space="preserve">or by executing </w:t>
+      </w:r>
+      <w:r>
+        <w:rPr>
+          <w:rFonts w:ascii="Courier New" w:eastAsiaTheme="minorHAnsi" w:hAnsi="Courier New" w:cs="Courier New"/>
+          <w:lang w:val="en-US"/>
+        </w:rPr>
         <w:t xml:space="preserve">./run1.sh located </w:t>
       </w:r>
       <w:r>
@@ -1964,7 +2112,13 @@
     <w:p/>
     <w:p>
       <w:r>
-        <w:t xml:space="preserve">This will start publishing our very simply payload as below onto </w:t>
+        <w:t>This will start publishing our very simply payload as below onto</w:t>
+      </w:r>
+      <w:r>
+        <w:t xml:space="preserve"> our</w:t>
+      </w:r>
+      <w:r>
+        <w:t xml:space="preserve"> </w:t>
       </w:r>
       <w:proofErr w:type="spellStart"/>
       <w:r>
@@ -2160,7 +2314,7 @@
           <w:iCs/>
           <w:lang w:val="en-US"/>
         </w:rPr>
-        <w:t>iot1_datagen</w:t>
+        <w:t>rp2</w:t>
       </w:r>
       <w:r>
         <w:rPr>
@@ -2208,7 +2362,7 @@
           <w:iCs/>
           <w:lang w:val="en-US"/>
         </w:rPr>
-        <w:t>iot1_datagen</w:t>
+        <w:t>rp3</w:t>
       </w:r>
       <w:r>
         <w:rPr>
@@ -2219,676 +2373,21 @@
         </w:rPr>
         <w:t>.</w:t>
       </w:r>
-    </w:p>
-    <w:p>
-      <w:pPr>
+      <w:r>
         <w:rPr>
           <w:rFonts w:ascii="Courier New" w:eastAsiaTheme="minorHAnsi" w:hAnsi="Courier New" w:cs="Courier New"/>
           <w:i/>
           <w:iCs/>
           <w:lang w:val="en-US"/>
         </w:rPr>
-      </w:pPr>
-    </w:p>
-    <w:p>
-      <w:pPr>
-        <w:shd w:val="clear" w:color="auto" w:fill="1F1F1F"/>
-        <w:spacing w:line="270" w:lineRule="atLeast"/>
-        <w:rPr>
-          <w:rFonts w:ascii="Menlo" w:hAnsi="Menlo" w:cs="Menlo"/>
-          <w:color w:val="CCCCCC"/>
-          <w:sz w:val="18"/>
-          <w:szCs w:val="18"/>
-        </w:rPr>
-      </w:pPr>
-      <w:r>
-        <w:rPr>
-          <w:rFonts w:ascii="Menlo" w:hAnsi="Menlo" w:cs="Menlo"/>
-          <w:color w:val="D4D4D4"/>
-          <w:sz w:val="18"/>
-          <w:szCs w:val="18"/>
-        </w:rPr>
-        <w:t>{</w:t>
-      </w:r>
-    </w:p>
-    <w:p>
-      <w:pPr>
-        <w:shd w:val="clear" w:color="auto" w:fill="1F1F1F"/>
-        <w:spacing w:line="270" w:lineRule="atLeast"/>
-        <w:rPr>
-          <w:rFonts w:ascii="Menlo" w:hAnsi="Menlo" w:cs="Menlo"/>
-          <w:color w:val="CCCCCC"/>
-          <w:sz w:val="18"/>
-          <w:szCs w:val="18"/>
-        </w:rPr>
-      </w:pPr>
-      <w:r>
-        <w:rPr>
-          <w:rFonts w:ascii="Menlo" w:hAnsi="Menlo" w:cs="Menlo"/>
-          <w:color w:val="D4D4D4"/>
-          <w:sz w:val="18"/>
-          <w:szCs w:val="18"/>
-        </w:rPr>
-        <w:t xml:space="preserve">    </w:t>
-      </w:r>
-      <w:r>
-        <w:rPr>
-          <w:rFonts w:ascii="Menlo" w:hAnsi="Menlo" w:cs="Menlo"/>
-          <w:color w:val="9CDCFE"/>
-          <w:sz w:val="18"/>
-          <w:szCs w:val="18"/>
-        </w:rPr>
-        <w:t>"</w:t>
-      </w:r>
-      <w:proofErr w:type="spellStart"/>
-      <w:r>
-        <w:rPr>
-          <w:rFonts w:ascii="Menlo" w:hAnsi="Menlo" w:cs="Menlo"/>
-          <w:color w:val="9CDCFE"/>
-          <w:sz w:val="18"/>
-          <w:szCs w:val="18"/>
-        </w:rPr>
-        <w:t>ts</w:t>
-      </w:r>
-      <w:proofErr w:type="spellEnd"/>
-      <w:r>
-        <w:rPr>
-          <w:rFonts w:ascii="Menlo" w:hAnsi="Menlo" w:cs="Menlo"/>
-          <w:color w:val="9CDCFE"/>
-          <w:sz w:val="18"/>
-          <w:szCs w:val="18"/>
-        </w:rPr>
-        <w:t>"</w:t>
-      </w:r>
-      <w:r>
-        <w:rPr>
-          <w:rFonts w:ascii="Menlo" w:hAnsi="Menlo" w:cs="Menlo"/>
-          <w:color w:val="D4D4D4"/>
-          <w:sz w:val="18"/>
-          <w:szCs w:val="18"/>
-        </w:rPr>
-        <w:t xml:space="preserve"> : </w:t>
-      </w:r>
-      <w:r>
-        <w:rPr>
-          <w:rFonts w:ascii="Menlo" w:hAnsi="Menlo" w:cs="Menlo"/>
-          <w:color w:val="B5CEA8"/>
-          <w:sz w:val="18"/>
-          <w:szCs w:val="18"/>
-        </w:rPr>
-        <w:t>123421452622</w:t>
-      </w:r>
-      <w:r>
-        <w:rPr>
-          <w:rFonts w:ascii="Menlo" w:hAnsi="Menlo" w:cs="Menlo"/>
-          <w:color w:val="D4D4D4"/>
-          <w:sz w:val="18"/>
-          <w:szCs w:val="18"/>
-        </w:rPr>
-        <w:t>,</w:t>
-      </w:r>
-    </w:p>
-    <w:p>
-      <w:pPr>
-        <w:shd w:val="clear" w:color="auto" w:fill="1F1F1F"/>
-        <w:spacing w:line="270" w:lineRule="atLeast"/>
-        <w:rPr>
-          <w:rFonts w:ascii="Menlo" w:hAnsi="Menlo" w:cs="Menlo"/>
-          <w:color w:val="D4D4D4"/>
-          <w:sz w:val="18"/>
-          <w:szCs w:val="18"/>
-        </w:rPr>
-      </w:pPr>
-      <w:r>
-        <w:rPr>
-          <w:rFonts w:ascii="Menlo" w:hAnsi="Menlo" w:cs="Menlo"/>
-          <w:color w:val="9CDCFE"/>
-          <w:sz w:val="18"/>
-          <w:szCs w:val="18"/>
-        </w:rPr>
-        <w:t xml:space="preserve">    "</w:t>
-      </w:r>
-      <w:proofErr w:type="spellStart"/>
-      <w:r>
-        <w:rPr>
-          <w:rFonts w:ascii="Menlo" w:hAnsi="Menlo" w:cs="Menlo"/>
-          <w:color w:val="9CDCFE"/>
-          <w:sz w:val="18"/>
-          <w:szCs w:val="18"/>
-        </w:rPr>
-        <w:t>siteId</w:t>
-      </w:r>
-      <w:proofErr w:type="spellEnd"/>
-      <w:r>
-        <w:rPr>
-          <w:rFonts w:ascii="Menlo" w:hAnsi="Menlo" w:cs="Menlo"/>
-          <w:color w:val="9CDCFE"/>
-          <w:sz w:val="18"/>
-          <w:szCs w:val="18"/>
-        </w:rPr>
-        <w:t>"</w:t>
-      </w:r>
-      <w:r>
-        <w:rPr>
-          <w:rFonts w:ascii="Menlo" w:hAnsi="Menlo" w:cs="Menlo"/>
-          <w:color w:val="D4D4D4"/>
-          <w:sz w:val="18"/>
-          <w:szCs w:val="18"/>
-        </w:rPr>
-        <w:t xml:space="preserve"> : </w:t>
-      </w:r>
-      <w:r>
-        <w:rPr>
-          <w:rFonts w:ascii="Menlo" w:hAnsi="Menlo" w:cs="Menlo"/>
-          <w:color w:val="B5CEA8"/>
-          <w:sz w:val="18"/>
-          <w:szCs w:val="18"/>
-        </w:rPr>
-        <w:t>1009</w:t>
-      </w:r>
-      <w:r>
-        <w:rPr>
-          <w:rFonts w:ascii="Menlo" w:hAnsi="Menlo" w:cs="Menlo"/>
-          <w:color w:val="D4D4D4"/>
-          <w:sz w:val="18"/>
-          <w:szCs w:val="18"/>
-        </w:rPr>
-        <w:t xml:space="preserve">,   </w:t>
-      </w:r>
-    </w:p>
-    <w:p>
-      <w:pPr>
-        <w:shd w:val="clear" w:color="auto" w:fill="1F1F1F"/>
-        <w:spacing w:line="270" w:lineRule="atLeast"/>
-        <w:rPr>
-          <w:rFonts w:ascii="Menlo" w:hAnsi="Menlo" w:cs="Menlo"/>
-          <w:color w:val="CCCCCC"/>
-          <w:sz w:val="18"/>
-          <w:szCs w:val="18"/>
-        </w:rPr>
-      </w:pPr>
-      <w:r>
-        <w:rPr>
-          <w:rFonts w:ascii="Menlo" w:hAnsi="Menlo" w:cs="Menlo"/>
-          <w:color w:val="D4D4D4"/>
-          <w:sz w:val="18"/>
-          <w:szCs w:val="18"/>
-        </w:rPr>
-        <w:t xml:space="preserve">    </w:t>
-      </w:r>
-      <w:r>
-        <w:rPr>
-          <w:rFonts w:ascii="Menlo" w:hAnsi="Menlo" w:cs="Menlo"/>
-          <w:color w:val="9CDCFE"/>
-          <w:sz w:val="18"/>
-          <w:szCs w:val="18"/>
-        </w:rPr>
-        <w:t>"metadata"</w:t>
-      </w:r>
-      <w:r>
-        <w:rPr>
-          <w:rFonts w:ascii="Menlo" w:hAnsi="Menlo" w:cs="Menlo"/>
-          <w:color w:val="D4D4D4"/>
-          <w:sz w:val="18"/>
-          <w:szCs w:val="18"/>
-        </w:rPr>
-        <w:t xml:space="preserve"> : {</w:t>
-      </w:r>
-    </w:p>
-    <w:p>
-      <w:pPr>
-        <w:shd w:val="clear" w:color="auto" w:fill="1F1F1F"/>
-        <w:spacing w:line="270" w:lineRule="atLeast"/>
-        <w:rPr>
-          <w:rFonts w:ascii="Menlo" w:hAnsi="Menlo" w:cs="Menlo"/>
-          <w:color w:val="CCCCCC"/>
-          <w:sz w:val="18"/>
-          <w:szCs w:val="18"/>
-        </w:rPr>
-      </w:pPr>
-      <w:r>
-        <w:rPr>
-          <w:rFonts w:ascii="Menlo" w:hAnsi="Menlo" w:cs="Menlo"/>
-          <w:color w:val="D4D4D4"/>
-          <w:sz w:val="18"/>
-          <w:szCs w:val="18"/>
-        </w:rPr>
-        <w:t xml:space="preserve">        </w:t>
-      </w:r>
-      <w:r>
-        <w:rPr>
-          <w:rFonts w:ascii="Menlo" w:hAnsi="Menlo" w:cs="Menlo"/>
-          <w:color w:val="9CDCFE"/>
-          <w:sz w:val="18"/>
-          <w:szCs w:val="18"/>
-        </w:rPr>
-        <w:t>"</w:t>
-      </w:r>
-      <w:proofErr w:type="spellStart"/>
-      <w:r>
-        <w:rPr>
-          <w:rFonts w:ascii="Menlo" w:hAnsi="Menlo" w:cs="Menlo"/>
-          <w:color w:val="9CDCFE"/>
-          <w:sz w:val="18"/>
-          <w:szCs w:val="18"/>
-        </w:rPr>
-        <w:t>deviceId</w:t>
-      </w:r>
-      <w:proofErr w:type="spellEnd"/>
-      <w:r>
-        <w:rPr>
-          <w:rFonts w:ascii="Menlo" w:hAnsi="Menlo" w:cs="Menlo"/>
-          <w:color w:val="9CDCFE"/>
-          <w:sz w:val="18"/>
-          <w:szCs w:val="18"/>
-        </w:rPr>
-        <w:t>"</w:t>
-      </w:r>
-      <w:r>
-        <w:rPr>
-          <w:rFonts w:ascii="Menlo" w:hAnsi="Menlo" w:cs="Menlo"/>
-          <w:color w:val="D4D4D4"/>
-          <w:sz w:val="18"/>
-          <w:szCs w:val="18"/>
-        </w:rPr>
-        <w:t xml:space="preserve"> : </w:t>
-      </w:r>
-      <w:r>
-        <w:rPr>
-          <w:rFonts w:ascii="Menlo" w:hAnsi="Menlo" w:cs="Menlo"/>
-          <w:color w:val="B5CEA8"/>
-          <w:sz w:val="18"/>
-          <w:szCs w:val="18"/>
-        </w:rPr>
-        <w:t>1042</w:t>
-      </w:r>
-      <w:r>
-        <w:rPr>
-          <w:rFonts w:ascii="Menlo" w:hAnsi="Menlo" w:cs="Menlo"/>
-          <w:color w:val="D4D4D4"/>
-          <w:sz w:val="18"/>
-          <w:szCs w:val="18"/>
-        </w:rPr>
-        <w:t>,</w:t>
-      </w:r>
-    </w:p>
-    <w:p>
-      <w:pPr>
-        <w:shd w:val="clear" w:color="auto" w:fill="1F1F1F"/>
-        <w:spacing w:line="270" w:lineRule="atLeast"/>
-        <w:rPr>
-          <w:rFonts w:ascii="Menlo" w:hAnsi="Menlo" w:cs="Menlo"/>
-          <w:color w:val="CCCCCC"/>
-          <w:sz w:val="18"/>
-          <w:szCs w:val="18"/>
-        </w:rPr>
-      </w:pPr>
-      <w:r>
-        <w:rPr>
-          <w:rFonts w:ascii="Menlo" w:hAnsi="Menlo" w:cs="Menlo"/>
-          <w:color w:val="D4D4D4"/>
-          <w:sz w:val="18"/>
-          <w:szCs w:val="18"/>
-        </w:rPr>
-        <w:t xml:space="preserve">        </w:t>
-      </w:r>
-      <w:r>
-        <w:rPr>
-          <w:rFonts w:ascii="Menlo" w:hAnsi="Menlo" w:cs="Menlo"/>
-          <w:color w:val="9CDCFE"/>
-          <w:sz w:val="18"/>
-          <w:szCs w:val="18"/>
-        </w:rPr>
-        <w:t>"</w:t>
-      </w:r>
-      <w:proofErr w:type="spellStart"/>
-      <w:r>
-        <w:rPr>
-          <w:rFonts w:ascii="Menlo" w:hAnsi="Menlo" w:cs="Menlo"/>
-          <w:color w:val="9CDCFE"/>
-          <w:sz w:val="18"/>
-          <w:szCs w:val="18"/>
-        </w:rPr>
-        <w:t>sensorId</w:t>
-      </w:r>
-      <w:proofErr w:type="spellEnd"/>
-      <w:r>
-        <w:rPr>
-          <w:rFonts w:ascii="Menlo" w:hAnsi="Menlo" w:cs="Menlo"/>
-          <w:color w:val="9CDCFE"/>
-          <w:sz w:val="18"/>
-          <w:szCs w:val="18"/>
-        </w:rPr>
-        <w:t>"</w:t>
-      </w:r>
-      <w:r>
-        <w:rPr>
-          <w:rFonts w:ascii="Menlo" w:hAnsi="Menlo" w:cs="Menlo"/>
-          <w:color w:val="D4D4D4"/>
-          <w:sz w:val="18"/>
-          <w:szCs w:val="18"/>
-        </w:rPr>
-        <w:t xml:space="preserve"> : </w:t>
-      </w:r>
-      <w:r>
-        <w:rPr>
-          <w:rFonts w:ascii="Menlo" w:hAnsi="Menlo" w:cs="Menlo"/>
-          <w:color w:val="B5CEA8"/>
-          <w:sz w:val="18"/>
-          <w:szCs w:val="18"/>
-        </w:rPr>
-        <w:t>10180</w:t>
-      </w:r>
-      <w:r>
-        <w:rPr>
-          <w:rFonts w:ascii="Menlo" w:hAnsi="Menlo" w:cs="Menlo"/>
-          <w:color w:val="D4D4D4"/>
-          <w:sz w:val="18"/>
-          <w:szCs w:val="18"/>
-        </w:rPr>
-        <w:t>,</w:t>
-      </w:r>
-    </w:p>
-    <w:p>
-      <w:pPr>
-        <w:shd w:val="clear" w:color="auto" w:fill="1F1F1F"/>
-        <w:spacing w:line="270" w:lineRule="atLeast"/>
-        <w:rPr>
-          <w:rFonts w:ascii="Menlo" w:hAnsi="Menlo" w:cs="Menlo"/>
-          <w:color w:val="CCCCCC"/>
-          <w:sz w:val="18"/>
-          <w:szCs w:val="18"/>
-        </w:rPr>
-      </w:pPr>
-      <w:r>
-        <w:rPr>
-          <w:rFonts w:ascii="Menlo" w:hAnsi="Menlo" w:cs="Menlo"/>
-          <w:color w:val="D4D4D4"/>
-          <w:sz w:val="18"/>
-          <w:szCs w:val="18"/>
-        </w:rPr>
-        <w:t xml:space="preserve">        </w:t>
-      </w:r>
-      <w:r>
-        <w:rPr>
-          <w:rFonts w:ascii="Menlo" w:hAnsi="Menlo" w:cs="Menlo"/>
-          <w:color w:val="9CDCFE"/>
-          <w:sz w:val="18"/>
-          <w:szCs w:val="18"/>
-        </w:rPr>
-        <w:t>"unit"</w:t>
-      </w:r>
-      <w:r>
-        <w:rPr>
-          <w:rFonts w:ascii="Menlo" w:hAnsi="Menlo" w:cs="Menlo"/>
-          <w:color w:val="D4D4D4"/>
-          <w:sz w:val="18"/>
-          <w:szCs w:val="18"/>
-        </w:rPr>
-        <w:t xml:space="preserve"> : </w:t>
-      </w:r>
-      <w:r>
-        <w:rPr>
-          <w:rFonts w:ascii="Menlo" w:hAnsi="Menlo" w:cs="Menlo"/>
-          <w:color w:val="CE9178"/>
-          <w:sz w:val="18"/>
-          <w:szCs w:val="18"/>
-        </w:rPr>
-        <w:t>"Psi"</w:t>
-      </w:r>
-      <w:r>
-        <w:rPr>
-          <w:rFonts w:ascii="Menlo" w:hAnsi="Menlo" w:cs="Menlo"/>
-          <w:color w:val="D4D4D4"/>
-          <w:sz w:val="18"/>
-          <w:szCs w:val="18"/>
-        </w:rPr>
-        <w:t>,</w:t>
-      </w:r>
-    </w:p>
-    <w:p>
-      <w:pPr>
-        <w:shd w:val="clear" w:color="auto" w:fill="1F1F1F"/>
-        <w:spacing w:line="270" w:lineRule="atLeast"/>
-        <w:rPr>
-          <w:rFonts w:ascii="Menlo" w:hAnsi="Menlo" w:cs="Menlo"/>
-          <w:color w:val="CCCCCC"/>
-          <w:sz w:val="18"/>
-          <w:szCs w:val="18"/>
-        </w:rPr>
-      </w:pPr>
-      <w:r>
-        <w:rPr>
-          <w:rFonts w:ascii="Menlo" w:hAnsi="Menlo" w:cs="Menlo"/>
-          <w:color w:val="D4D4D4"/>
-          <w:sz w:val="18"/>
-          <w:szCs w:val="18"/>
-        </w:rPr>
-        <w:t xml:space="preserve">        </w:t>
-      </w:r>
-      <w:r>
-        <w:rPr>
-          <w:rFonts w:ascii="Menlo" w:hAnsi="Menlo" w:cs="Menlo"/>
-          <w:color w:val="9CDCFE"/>
-          <w:sz w:val="18"/>
-          <w:szCs w:val="18"/>
-        </w:rPr>
-        <w:t>"</w:t>
-      </w:r>
-      <w:proofErr w:type="spellStart"/>
-      <w:r>
-        <w:rPr>
-          <w:rFonts w:ascii="Menlo" w:hAnsi="Menlo" w:cs="Menlo"/>
-          <w:color w:val="9CDCFE"/>
-          <w:sz w:val="18"/>
-          <w:szCs w:val="18"/>
-        </w:rPr>
-        <w:t>ts_human</w:t>
-      </w:r>
-      <w:proofErr w:type="spellEnd"/>
-      <w:r>
-        <w:rPr>
-          <w:rFonts w:ascii="Menlo" w:hAnsi="Menlo" w:cs="Menlo"/>
-          <w:color w:val="9CDCFE"/>
-          <w:sz w:val="18"/>
-          <w:szCs w:val="18"/>
-        </w:rPr>
-        <w:t>"</w:t>
-      </w:r>
-      <w:r>
-        <w:rPr>
-          <w:rFonts w:ascii="Menlo" w:hAnsi="Menlo" w:cs="Menlo"/>
-          <w:color w:val="D4D4D4"/>
-          <w:sz w:val="18"/>
-          <w:szCs w:val="18"/>
-        </w:rPr>
-        <w:t xml:space="preserve"> : </w:t>
-      </w:r>
-      <w:r>
-        <w:rPr>
-          <w:rFonts w:ascii="Menlo" w:hAnsi="Menlo" w:cs="Menlo"/>
-          <w:color w:val="CE9178"/>
-          <w:sz w:val="18"/>
-          <w:szCs w:val="18"/>
-        </w:rPr>
-        <w:t>"2024-10-02T00:00:00.869Z"</w:t>
-      </w:r>
-    </w:p>
-    <w:p>
-      <w:pPr>
-        <w:shd w:val="clear" w:color="auto" w:fill="1F1F1F"/>
-        <w:spacing w:line="270" w:lineRule="atLeast"/>
-        <w:rPr>
-          <w:rFonts w:ascii="Menlo" w:hAnsi="Menlo" w:cs="Menlo"/>
-          <w:color w:val="CCCCCC"/>
-          <w:sz w:val="18"/>
-          <w:szCs w:val="18"/>
-        </w:rPr>
-      </w:pPr>
-      <w:r>
-        <w:rPr>
-          <w:rFonts w:ascii="Menlo" w:hAnsi="Menlo" w:cs="Menlo"/>
-          <w:color w:val="D4D4D4"/>
-          <w:sz w:val="18"/>
-          <w:szCs w:val="18"/>
-        </w:rPr>
-        <w:t xml:space="preserve">    },</w:t>
-      </w:r>
-    </w:p>
-    <w:p>
-      <w:pPr>
-        <w:shd w:val="clear" w:color="auto" w:fill="1F1F1F"/>
-        <w:spacing w:line="270" w:lineRule="atLeast"/>
-        <w:rPr>
-          <w:rFonts w:ascii="Menlo" w:hAnsi="Menlo" w:cs="Menlo"/>
-          <w:color w:val="CCCCCC"/>
-          <w:sz w:val="18"/>
-          <w:szCs w:val="18"/>
-        </w:rPr>
-      </w:pPr>
-      <w:r>
-        <w:rPr>
-          <w:rFonts w:ascii="Menlo" w:hAnsi="Menlo" w:cs="Menlo"/>
-          <w:color w:val="D4D4D4"/>
-          <w:sz w:val="18"/>
-          <w:szCs w:val="18"/>
-        </w:rPr>
-        <w:t xml:space="preserve">    </w:t>
-      </w:r>
-      <w:r>
-        <w:rPr>
-          <w:rFonts w:ascii="Menlo" w:hAnsi="Menlo" w:cs="Menlo"/>
-          <w:color w:val="9CDCFE"/>
-          <w:sz w:val="18"/>
-          <w:szCs w:val="18"/>
-        </w:rPr>
-        <w:t>"measurement"</w:t>
-      </w:r>
-      <w:r>
-        <w:rPr>
-          <w:rFonts w:ascii="Menlo" w:hAnsi="Menlo" w:cs="Menlo"/>
-          <w:color w:val="D4D4D4"/>
-          <w:sz w:val="18"/>
-          <w:szCs w:val="18"/>
-        </w:rPr>
-        <w:t xml:space="preserve"> : </w:t>
-      </w:r>
-      <w:r>
-        <w:rPr>
-          <w:rFonts w:ascii="Menlo" w:hAnsi="Menlo" w:cs="Menlo"/>
-          <w:color w:val="B5CEA8"/>
-          <w:sz w:val="18"/>
-          <w:szCs w:val="18"/>
-        </w:rPr>
-        <w:t>1013.3997</w:t>
-      </w:r>
-    </w:p>
-    <w:p>
-      <w:pPr>
-        <w:shd w:val="clear" w:color="auto" w:fill="1F1F1F"/>
-        <w:spacing w:line="270" w:lineRule="atLeast"/>
-        <w:rPr>
-          <w:rFonts w:ascii="Menlo" w:hAnsi="Menlo" w:cs="Menlo"/>
-          <w:color w:val="CCCCCC"/>
-          <w:sz w:val="18"/>
-          <w:szCs w:val="18"/>
-        </w:rPr>
-      </w:pPr>
-      <w:r>
-        <w:rPr>
-          <w:rFonts w:ascii="Menlo" w:hAnsi="Menlo" w:cs="Menlo"/>
-          <w:color w:val="D4D4D4"/>
-          <w:sz w:val="18"/>
-          <w:szCs w:val="18"/>
-        </w:rPr>
-        <w:t>}</w:t>
-      </w:r>
-    </w:p>
-    <w:p>
-      <w:pPr>
-        <w:rPr>
-          <w:lang w:val="en-US"/>
-        </w:rPr>
-      </w:pPr>
-    </w:p>
-    <w:p>
-      <w:r>
-        <w:t>This results in the below payload on our Kafka Topic.</w:t>
-      </w:r>
-    </w:p>
-    <w:p/>
-    <w:p>
-      <w:pPr>
-        <w:rPr>
-          <w:lang w:val="en-US"/>
-        </w:rPr>
-      </w:pPr>
-      <w:r>
-        <w:rPr>
-          <w:lang w:val="en-US"/>
-        </w:rPr>
-        <w:t>Now let</w:t>
-      </w:r>
-      <w:r>
-        <w:rPr>
-          <w:lang w:val="en-US"/>
-        </w:rPr>
-        <w:t>’</w:t>
-      </w:r>
-      <w:r>
-        <w:rPr>
-          <w:lang w:val="en-US"/>
-        </w:rPr>
-        <w:t xml:space="preserve">s just have a look at that payload a bit first. </w:t>
-      </w:r>
-    </w:p>
-    <w:p/>
-    <w:p>
-      <w:r>
-        <w:t>You will notice some differences from previous blog. We needed to</w:t>
-      </w:r>
-      <w:r>
-        <w:t xml:space="preserve"> modify how the </w:t>
-      </w:r>
-      <w:r>
-        <w:t xml:space="preserve">original payload looked into what you see </w:t>
-      </w:r>
-      <w:r>
-        <w:t xml:space="preserve">above </w:t>
-      </w:r>
-      <w:r>
-        <w:t xml:space="preserve">and then how it </w:t>
-      </w:r>
-      <w:r>
-        <w:t xml:space="preserve">is </w:t>
-      </w:r>
-      <w:r>
-        <w:t xml:space="preserve">further </w:t>
-      </w:r>
-      <w:r>
-        <w:t xml:space="preserve">packaged in our Python code. </w:t>
-      </w:r>
-    </w:p>
-    <w:p/>
-    <w:p>
-      <w:r>
-        <w:t>This is required to accommodate CDC fields required as part of the introduction of Avro Serialization of our payload and schema in combination with the utilization of the schema registry.</w:t>
-      </w:r>
-    </w:p>
-    <w:p/>
-    <w:p>
-      <w:pPr>
-        <w:rPr>
-          <w:lang w:val="en-US"/>
-        </w:rPr>
-      </w:pPr>
-      <w:r>
-        <w:rPr>
-          <w:lang w:val="en-US"/>
-        </w:rPr>
-        <w:t xml:space="preserve">One of these being the requirement to move </w:t>
-      </w:r>
-      <w:proofErr w:type="spellStart"/>
+        <w:t xml:space="preserve"> </w:t>
+      </w:r>
+      <w:r>
+        <w:rPr>
+          <w:lang w:val="en-US"/>
+        </w:rPr>
+        <w:t>You can stop the apps using make</w:t>
+      </w:r>
       <w:r>
         <w:rPr>
           <w:rFonts w:ascii="Courier New" w:eastAsiaTheme="minorHAnsi" w:hAnsi="Courier New" w:cs="Courier New"/>
@@ -2896,81 +2395,9 @@
           <w:iCs/>
           <w:lang w:val="en-US"/>
         </w:rPr>
-        <w:t>siteId</w:t>
-      </w:r>
-      <w:proofErr w:type="spellEnd"/>
-      <w:r>
-        <w:rPr>
-          <w:lang w:val="en-US"/>
-        </w:rPr>
-        <w:t xml:space="preserve"> to the root level as it is specified as the payload key</w:t>
-      </w:r>
-      <w:r>
-        <w:rPr>
-          <w:lang w:val="en-US"/>
-        </w:rPr>
-        <w:t xml:space="preserve"> and the addition of the “op” tag and defaulted to “c” implying create this record</w:t>
-      </w:r>
-      <w:r>
-        <w:rPr>
-          <w:lang w:val="en-US"/>
-        </w:rPr>
-        <w:t>, all wrapped into a “before” and “after” blocks. As said… this is all to do with the introduction of the schema registry and Avro serialization… This “little” piece took me by far the longest to figure out</w:t>
-      </w:r>
-      <w:r>
-        <w:rPr>
-          <w:lang w:val="en-US"/>
-        </w:rPr>
-        <w:t xml:space="preserve"> (final bit was thanks to ChatGPT, </w:t>
+        <w:t xml:space="preserve"> </w:t>
       </w:r>
       <w:proofErr w:type="spellStart"/>
-      <w:r>
-        <w:rPr>
-          <w:lang w:val="en-US"/>
-        </w:rPr>
-        <w:t>hehehe</w:t>
-      </w:r>
-      <w:proofErr w:type="spellEnd"/>
-      <w:r>
-        <w:rPr>
-          <w:lang w:val="en-US"/>
-        </w:rPr>
-        <w:t xml:space="preserve"> </w:t>
-      </w:r>
-      <w:proofErr w:type="gramStart"/>
-      <w:r>
-        <w:rPr>
-          <w:lang w:val="en-US"/>
-        </w:rPr>
-        <w:t>have to</w:t>
-      </w:r>
-      <w:proofErr w:type="gramEnd"/>
-      <w:r>
-        <w:rPr>
-          <w:lang w:val="en-US"/>
-        </w:rPr>
-        <w:t xml:space="preserve"> use what we have </w:t>
-      </w:r>
-      <w:proofErr w:type="gramStart"/>
-      <w:r>
-        <w:rPr>
-          <w:lang w:val="en-US"/>
-        </w:rPr>
-        <w:t>available)</w:t>
-      </w:r>
-      <w:r>
-        <w:rPr>
-          <w:lang w:val="en-US"/>
-        </w:rPr>
-        <w:t>…</w:t>
-      </w:r>
-      <w:proofErr w:type="gramEnd"/>
-      <w:r>
-        <w:rPr>
-          <w:lang w:val="en-US"/>
-        </w:rPr>
-        <w:t xml:space="preserve"> in combination with the modified below /</w:t>
-      </w:r>
       <w:r>
         <w:rPr>
           <w:rFonts w:ascii="Courier New" w:eastAsiaTheme="minorHAnsi" w:hAnsi="Courier New" w:cs="Courier New"/>
@@ -2978,9 +2405,9 @@
           <w:iCs/>
           <w:lang w:val="en-US"/>
         </w:rPr>
-        <w:t>opt/</w:t>
-      </w:r>
-      <w:proofErr w:type="spellStart"/>
+        <w:t>sp</w:t>
+      </w:r>
+      <w:proofErr w:type="spellEnd"/>
       <w:r>
         <w:rPr>
           <w:rFonts w:ascii="Courier New" w:eastAsiaTheme="minorHAnsi" w:hAnsi="Courier New" w:cs="Courier New"/>
@@ -2988,9 +2415,20 @@
           <w:iCs/>
           <w:lang w:val="en-US"/>
         </w:rPr>
-        <w:t>flink</w:t>
-      </w:r>
-      <w:proofErr w:type="spellEnd"/>
+        <w:t xml:space="preserve"># # </w:t>
+      </w:r>
+      <w:r>
+        <w:rPr>
+          <w:lang w:val="en-US"/>
+        </w:rPr>
+        <w:t>be</w:t>
+      </w:r>
+      <w:r>
+        <w:rPr>
+          <w:lang w:val="en-US"/>
+        </w:rPr>
+        <w:t>ing</w:t>
+      </w:r>
       <w:r>
         <w:rPr>
           <w:rFonts w:ascii="Courier New" w:eastAsiaTheme="minorHAnsi" w:hAnsi="Courier New" w:cs="Courier New"/>
@@ -2998,9 +2436,14 @@
           <w:iCs/>
           <w:lang w:val="en-US"/>
         </w:rPr>
-        <w:t>/bin/</w:t>
-      </w:r>
-      <w:proofErr w:type="spellStart"/>
+        <w:t xml:space="preserve"> 1, 2 </w:t>
+      </w:r>
+      <w:r>
+        <w:rPr>
+          <w:lang w:val="en-US"/>
+        </w:rPr>
+        <w:t>or</w:t>
+      </w:r>
       <w:r>
         <w:rPr>
           <w:rFonts w:ascii="Courier New" w:eastAsiaTheme="minorHAnsi" w:hAnsi="Courier New" w:cs="Courier New"/>
@@ -3008,17 +2451,9 @@
           <w:iCs/>
           <w:lang w:val="en-US"/>
         </w:rPr>
-        <w:t>flink</w:t>
-      </w:r>
-      <w:proofErr w:type="spellEnd"/>
-      <w:r>
-        <w:rPr>
-          <w:lang w:val="en-US"/>
-        </w:rPr>
-        <w:t xml:space="preserve"> command.  </w:t>
-      </w:r>
-    </w:p>
-    <w:p/>
+        <w:t xml:space="preserve"> 3.</w:t>
+      </w:r>
+    </w:p>
     <w:p>
       <w:pPr>
         <w:rPr>
@@ -3028,10 +2463,678 @@
           <w:lang w:val="en-US"/>
         </w:rPr>
       </w:pPr>
-      <w:r>
-        <w:lastRenderedPageBreak/>
-        <w:t xml:space="preserve">See </w:t>
-      </w:r>
+    </w:p>
+    <w:p>
+      <w:pPr>
+        <w:shd w:val="clear" w:color="auto" w:fill="1F1F1F"/>
+        <w:spacing w:line="270" w:lineRule="atLeast"/>
+        <w:rPr>
+          <w:rFonts w:ascii="Menlo" w:hAnsi="Menlo" w:cs="Menlo"/>
+          <w:color w:val="CCCCCC"/>
+          <w:sz w:val="18"/>
+          <w:szCs w:val="18"/>
+        </w:rPr>
+      </w:pPr>
+      <w:r>
+        <w:rPr>
+          <w:rFonts w:ascii="Menlo" w:hAnsi="Menlo" w:cs="Menlo"/>
+          <w:color w:val="D4D4D4"/>
+          <w:sz w:val="18"/>
+          <w:szCs w:val="18"/>
+        </w:rPr>
+        <w:t>{</w:t>
+      </w:r>
+    </w:p>
+    <w:p>
+      <w:pPr>
+        <w:shd w:val="clear" w:color="auto" w:fill="1F1F1F"/>
+        <w:spacing w:line="270" w:lineRule="atLeast"/>
+        <w:rPr>
+          <w:rFonts w:ascii="Menlo" w:hAnsi="Menlo" w:cs="Menlo"/>
+          <w:color w:val="CCCCCC"/>
+          <w:sz w:val="18"/>
+          <w:szCs w:val="18"/>
+        </w:rPr>
+      </w:pPr>
+      <w:r>
+        <w:rPr>
+          <w:rFonts w:ascii="Menlo" w:hAnsi="Menlo" w:cs="Menlo"/>
+          <w:color w:val="D4D4D4"/>
+          <w:sz w:val="18"/>
+          <w:szCs w:val="18"/>
+        </w:rPr>
+        <w:t xml:space="preserve">    </w:t>
+      </w:r>
+      <w:r>
+        <w:rPr>
+          <w:rFonts w:ascii="Menlo" w:hAnsi="Menlo" w:cs="Menlo"/>
+          <w:color w:val="9CDCFE"/>
+          <w:sz w:val="18"/>
+          <w:szCs w:val="18"/>
+        </w:rPr>
+        <w:t>"</w:t>
+      </w:r>
+      <w:proofErr w:type="spellStart"/>
+      <w:r>
+        <w:rPr>
+          <w:rFonts w:ascii="Menlo" w:hAnsi="Menlo" w:cs="Menlo"/>
+          <w:color w:val="9CDCFE"/>
+          <w:sz w:val="18"/>
+          <w:szCs w:val="18"/>
+        </w:rPr>
+        <w:t>ts</w:t>
+      </w:r>
+      <w:proofErr w:type="spellEnd"/>
+      <w:r>
+        <w:rPr>
+          <w:rFonts w:ascii="Menlo" w:hAnsi="Menlo" w:cs="Menlo"/>
+          <w:color w:val="9CDCFE"/>
+          <w:sz w:val="18"/>
+          <w:szCs w:val="18"/>
+        </w:rPr>
+        <w:t>"</w:t>
+      </w:r>
+      <w:r>
+        <w:rPr>
+          <w:rFonts w:ascii="Menlo" w:hAnsi="Menlo" w:cs="Menlo"/>
+          <w:color w:val="D4D4D4"/>
+          <w:sz w:val="18"/>
+          <w:szCs w:val="18"/>
+        </w:rPr>
+        <w:t xml:space="preserve"> : </w:t>
+      </w:r>
+      <w:r>
+        <w:rPr>
+          <w:rFonts w:ascii="Menlo" w:hAnsi="Menlo" w:cs="Menlo"/>
+          <w:color w:val="B5CEA8"/>
+          <w:sz w:val="18"/>
+          <w:szCs w:val="18"/>
+        </w:rPr>
+        <w:t>123421452622</w:t>
+      </w:r>
+      <w:r>
+        <w:rPr>
+          <w:rFonts w:ascii="Menlo" w:hAnsi="Menlo" w:cs="Menlo"/>
+          <w:color w:val="D4D4D4"/>
+          <w:sz w:val="18"/>
+          <w:szCs w:val="18"/>
+        </w:rPr>
+        <w:t>,</w:t>
+      </w:r>
+    </w:p>
+    <w:p>
+      <w:pPr>
+        <w:shd w:val="clear" w:color="auto" w:fill="1F1F1F"/>
+        <w:spacing w:line="270" w:lineRule="atLeast"/>
+        <w:rPr>
+          <w:rFonts w:ascii="Menlo" w:hAnsi="Menlo" w:cs="Menlo"/>
+          <w:color w:val="D4D4D4"/>
+          <w:sz w:val="18"/>
+          <w:szCs w:val="18"/>
+        </w:rPr>
+      </w:pPr>
+      <w:r>
+        <w:rPr>
+          <w:rFonts w:ascii="Menlo" w:hAnsi="Menlo" w:cs="Menlo"/>
+          <w:color w:val="9CDCFE"/>
+          <w:sz w:val="18"/>
+          <w:szCs w:val="18"/>
+        </w:rPr>
+        <w:t xml:space="preserve">    "</w:t>
+      </w:r>
+      <w:proofErr w:type="spellStart"/>
+      <w:r>
+        <w:rPr>
+          <w:rFonts w:ascii="Menlo" w:hAnsi="Menlo" w:cs="Menlo"/>
+          <w:color w:val="9CDCFE"/>
+          <w:sz w:val="18"/>
+          <w:szCs w:val="18"/>
+        </w:rPr>
+        <w:t>siteId</w:t>
+      </w:r>
+      <w:proofErr w:type="spellEnd"/>
+      <w:r>
+        <w:rPr>
+          <w:rFonts w:ascii="Menlo" w:hAnsi="Menlo" w:cs="Menlo"/>
+          <w:color w:val="9CDCFE"/>
+          <w:sz w:val="18"/>
+          <w:szCs w:val="18"/>
+        </w:rPr>
+        <w:t>"</w:t>
+      </w:r>
+      <w:r>
+        <w:rPr>
+          <w:rFonts w:ascii="Menlo" w:hAnsi="Menlo" w:cs="Menlo"/>
+          <w:color w:val="D4D4D4"/>
+          <w:sz w:val="18"/>
+          <w:szCs w:val="18"/>
+        </w:rPr>
+        <w:t xml:space="preserve"> : </w:t>
+      </w:r>
+      <w:r>
+        <w:rPr>
+          <w:rFonts w:ascii="Menlo" w:hAnsi="Menlo" w:cs="Menlo"/>
+          <w:color w:val="B5CEA8"/>
+          <w:sz w:val="18"/>
+          <w:szCs w:val="18"/>
+        </w:rPr>
+        <w:t>1009</w:t>
+      </w:r>
+      <w:r>
+        <w:rPr>
+          <w:rFonts w:ascii="Menlo" w:hAnsi="Menlo" w:cs="Menlo"/>
+          <w:color w:val="D4D4D4"/>
+          <w:sz w:val="18"/>
+          <w:szCs w:val="18"/>
+        </w:rPr>
+        <w:t xml:space="preserve">,   </w:t>
+      </w:r>
+    </w:p>
+    <w:p>
+      <w:pPr>
+        <w:shd w:val="clear" w:color="auto" w:fill="1F1F1F"/>
+        <w:spacing w:line="270" w:lineRule="atLeast"/>
+        <w:rPr>
+          <w:rFonts w:ascii="Menlo" w:hAnsi="Menlo" w:cs="Menlo"/>
+          <w:color w:val="CCCCCC"/>
+          <w:sz w:val="18"/>
+          <w:szCs w:val="18"/>
+        </w:rPr>
+      </w:pPr>
+      <w:r>
+        <w:rPr>
+          <w:rFonts w:ascii="Menlo" w:hAnsi="Menlo" w:cs="Menlo"/>
+          <w:color w:val="D4D4D4"/>
+          <w:sz w:val="18"/>
+          <w:szCs w:val="18"/>
+        </w:rPr>
+        <w:t xml:space="preserve">    </w:t>
+      </w:r>
+      <w:r>
+        <w:rPr>
+          <w:rFonts w:ascii="Menlo" w:hAnsi="Menlo" w:cs="Menlo"/>
+          <w:color w:val="9CDCFE"/>
+          <w:sz w:val="18"/>
+          <w:szCs w:val="18"/>
+        </w:rPr>
+        <w:t>"metadata"</w:t>
+      </w:r>
+      <w:r>
+        <w:rPr>
+          <w:rFonts w:ascii="Menlo" w:hAnsi="Menlo" w:cs="Menlo"/>
+          <w:color w:val="D4D4D4"/>
+          <w:sz w:val="18"/>
+          <w:szCs w:val="18"/>
+        </w:rPr>
+        <w:t xml:space="preserve"> : {</w:t>
+      </w:r>
+    </w:p>
+    <w:p>
+      <w:pPr>
+        <w:shd w:val="clear" w:color="auto" w:fill="1F1F1F"/>
+        <w:spacing w:line="270" w:lineRule="atLeast"/>
+        <w:rPr>
+          <w:rFonts w:ascii="Menlo" w:hAnsi="Menlo" w:cs="Menlo"/>
+          <w:color w:val="CCCCCC"/>
+          <w:sz w:val="18"/>
+          <w:szCs w:val="18"/>
+        </w:rPr>
+      </w:pPr>
+      <w:r>
+        <w:rPr>
+          <w:rFonts w:ascii="Menlo" w:hAnsi="Menlo" w:cs="Menlo"/>
+          <w:color w:val="D4D4D4"/>
+          <w:sz w:val="18"/>
+          <w:szCs w:val="18"/>
+        </w:rPr>
+        <w:t xml:space="preserve">        </w:t>
+      </w:r>
+      <w:r>
+        <w:rPr>
+          <w:rFonts w:ascii="Menlo" w:hAnsi="Menlo" w:cs="Menlo"/>
+          <w:color w:val="9CDCFE"/>
+          <w:sz w:val="18"/>
+          <w:szCs w:val="18"/>
+        </w:rPr>
+        <w:t>"</w:t>
+      </w:r>
+      <w:proofErr w:type="spellStart"/>
+      <w:r>
+        <w:rPr>
+          <w:rFonts w:ascii="Menlo" w:hAnsi="Menlo" w:cs="Menlo"/>
+          <w:color w:val="9CDCFE"/>
+          <w:sz w:val="18"/>
+          <w:szCs w:val="18"/>
+        </w:rPr>
+        <w:t>deviceId</w:t>
+      </w:r>
+      <w:proofErr w:type="spellEnd"/>
+      <w:r>
+        <w:rPr>
+          <w:rFonts w:ascii="Menlo" w:hAnsi="Menlo" w:cs="Menlo"/>
+          <w:color w:val="9CDCFE"/>
+          <w:sz w:val="18"/>
+          <w:szCs w:val="18"/>
+        </w:rPr>
+        <w:t>"</w:t>
+      </w:r>
+      <w:r>
+        <w:rPr>
+          <w:rFonts w:ascii="Menlo" w:hAnsi="Menlo" w:cs="Menlo"/>
+          <w:color w:val="D4D4D4"/>
+          <w:sz w:val="18"/>
+          <w:szCs w:val="18"/>
+        </w:rPr>
+        <w:t xml:space="preserve"> : </w:t>
+      </w:r>
+      <w:r>
+        <w:rPr>
+          <w:rFonts w:ascii="Menlo" w:hAnsi="Menlo" w:cs="Menlo"/>
+          <w:color w:val="B5CEA8"/>
+          <w:sz w:val="18"/>
+          <w:szCs w:val="18"/>
+        </w:rPr>
+        <w:t>1042</w:t>
+      </w:r>
+      <w:r>
+        <w:rPr>
+          <w:rFonts w:ascii="Menlo" w:hAnsi="Menlo" w:cs="Menlo"/>
+          <w:color w:val="D4D4D4"/>
+          <w:sz w:val="18"/>
+          <w:szCs w:val="18"/>
+        </w:rPr>
+        <w:t>,</w:t>
+      </w:r>
+    </w:p>
+    <w:p>
+      <w:pPr>
+        <w:shd w:val="clear" w:color="auto" w:fill="1F1F1F"/>
+        <w:spacing w:line="270" w:lineRule="atLeast"/>
+        <w:rPr>
+          <w:rFonts w:ascii="Menlo" w:hAnsi="Menlo" w:cs="Menlo"/>
+          <w:color w:val="CCCCCC"/>
+          <w:sz w:val="18"/>
+          <w:szCs w:val="18"/>
+        </w:rPr>
+      </w:pPr>
+      <w:r>
+        <w:rPr>
+          <w:rFonts w:ascii="Menlo" w:hAnsi="Menlo" w:cs="Menlo"/>
+          <w:color w:val="D4D4D4"/>
+          <w:sz w:val="18"/>
+          <w:szCs w:val="18"/>
+        </w:rPr>
+        <w:t xml:space="preserve">        </w:t>
+      </w:r>
+      <w:r>
+        <w:rPr>
+          <w:rFonts w:ascii="Menlo" w:hAnsi="Menlo" w:cs="Menlo"/>
+          <w:color w:val="9CDCFE"/>
+          <w:sz w:val="18"/>
+          <w:szCs w:val="18"/>
+        </w:rPr>
+        <w:t>"</w:t>
+      </w:r>
+      <w:proofErr w:type="spellStart"/>
+      <w:r>
+        <w:rPr>
+          <w:rFonts w:ascii="Menlo" w:hAnsi="Menlo" w:cs="Menlo"/>
+          <w:color w:val="9CDCFE"/>
+          <w:sz w:val="18"/>
+          <w:szCs w:val="18"/>
+        </w:rPr>
+        <w:t>sensorId</w:t>
+      </w:r>
+      <w:proofErr w:type="spellEnd"/>
+      <w:r>
+        <w:rPr>
+          <w:rFonts w:ascii="Menlo" w:hAnsi="Menlo" w:cs="Menlo"/>
+          <w:color w:val="9CDCFE"/>
+          <w:sz w:val="18"/>
+          <w:szCs w:val="18"/>
+        </w:rPr>
+        <w:t>"</w:t>
+      </w:r>
+      <w:r>
+        <w:rPr>
+          <w:rFonts w:ascii="Menlo" w:hAnsi="Menlo" w:cs="Menlo"/>
+          <w:color w:val="D4D4D4"/>
+          <w:sz w:val="18"/>
+          <w:szCs w:val="18"/>
+        </w:rPr>
+        <w:t xml:space="preserve"> : </w:t>
+      </w:r>
+      <w:r>
+        <w:rPr>
+          <w:rFonts w:ascii="Menlo" w:hAnsi="Menlo" w:cs="Menlo"/>
+          <w:color w:val="B5CEA8"/>
+          <w:sz w:val="18"/>
+          <w:szCs w:val="18"/>
+        </w:rPr>
+        <w:t>10180</w:t>
+      </w:r>
+      <w:r>
+        <w:rPr>
+          <w:rFonts w:ascii="Menlo" w:hAnsi="Menlo" w:cs="Menlo"/>
+          <w:color w:val="D4D4D4"/>
+          <w:sz w:val="18"/>
+          <w:szCs w:val="18"/>
+        </w:rPr>
+        <w:t>,</w:t>
+      </w:r>
+    </w:p>
+    <w:p>
+      <w:pPr>
+        <w:shd w:val="clear" w:color="auto" w:fill="1F1F1F"/>
+        <w:spacing w:line="270" w:lineRule="atLeast"/>
+        <w:rPr>
+          <w:rFonts w:ascii="Menlo" w:hAnsi="Menlo" w:cs="Menlo"/>
+          <w:color w:val="CCCCCC"/>
+          <w:sz w:val="18"/>
+          <w:szCs w:val="18"/>
+        </w:rPr>
+      </w:pPr>
+      <w:r>
+        <w:rPr>
+          <w:rFonts w:ascii="Menlo" w:hAnsi="Menlo" w:cs="Menlo"/>
+          <w:color w:val="D4D4D4"/>
+          <w:sz w:val="18"/>
+          <w:szCs w:val="18"/>
+        </w:rPr>
+        <w:t xml:space="preserve">        </w:t>
+      </w:r>
+      <w:r>
+        <w:rPr>
+          <w:rFonts w:ascii="Menlo" w:hAnsi="Menlo" w:cs="Menlo"/>
+          <w:color w:val="9CDCFE"/>
+          <w:sz w:val="18"/>
+          <w:szCs w:val="18"/>
+        </w:rPr>
+        <w:t>"unit"</w:t>
+      </w:r>
+      <w:r>
+        <w:rPr>
+          <w:rFonts w:ascii="Menlo" w:hAnsi="Menlo" w:cs="Menlo"/>
+          <w:color w:val="D4D4D4"/>
+          <w:sz w:val="18"/>
+          <w:szCs w:val="18"/>
+        </w:rPr>
+        <w:t xml:space="preserve"> : </w:t>
+      </w:r>
+      <w:r>
+        <w:rPr>
+          <w:rFonts w:ascii="Menlo" w:hAnsi="Menlo" w:cs="Menlo"/>
+          <w:color w:val="CE9178"/>
+          <w:sz w:val="18"/>
+          <w:szCs w:val="18"/>
+        </w:rPr>
+        <w:t>"Psi"</w:t>
+      </w:r>
+      <w:r>
+        <w:rPr>
+          <w:rFonts w:ascii="Menlo" w:hAnsi="Menlo" w:cs="Menlo"/>
+          <w:color w:val="D4D4D4"/>
+          <w:sz w:val="18"/>
+          <w:szCs w:val="18"/>
+        </w:rPr>
+        <w:t>,</w:t>
+      </w:r>
+    </w:p>
+    <w:p>
+      <w:pPr>
+        <w:shd w:val="clear" w:color="auto" w:fill="1F1F1F"/>
+        <w:spacing w:line="270" w:lineRule="atLeast"/>
+        <w:rPr>
+          <w:rFonts w:ascii="Menlo" w:hAnsi="Menlo" w:cs="Menlo"/>
+          <w:color w:val="CCCCCC"/>
+          <w:sz w:val="18"/>
+          <w:szCs w:val="18"/>
+        </w:rPr>
+      </w:pPr>
+      <w:r>
+        <w:rPr>
+          <w:rFonts w:ascii="Menlo" w:hAnsi="Menlo" w:cs="Menlo"/>
+          <w:color w:val="D4D4D4"/>
+          <w:sz w:val="18"/>
+          <w:szCs w:val="18"/>
+        </w:rPr>
+        <w:t xml:space="preserve">        </w:t>
+      </w:r>
+      <w:r>
+        <w:rPr>
+          <w:rFonts w:ascii="Menlo" w:hAnsi="Menlo" w:cs="Menlo"/>
+          <w:color w:val="9CDCFE"/>
+          <w:sz w:val="18"/>
+          <w:szCs w:val="18"/>
+        </w:rPr>
+        <w:t>"</w:t>
+      </w:r>
+      <w:proofErr w:type="spellStart"/>
+      <w:r>
+        <w:rPr>
+          <w:rFonts w:ascii="Menlo" w:hAnsi="Menlo" w:cs="Menlo"/>
+          <w:color w:val="9CDCFE"/>
+          <w:sz w:val="18"/>
+          <w:szCs w:val="18"/>
+        </w:rPr>
+        <w:t>ts_human</w:t>
+      </w:r>
+      <w:proofErr w:type="spellEnd"/>
+      <w:r>
+        <w:rPr>
+          <w:rFonts w:ascii="Menlo" w:hAnsi="Menlo" w:cs="Menlo"/>
+          <w:color w:val="9CDCFE"/>
+          <w:sz w:val="18"/>
+          <w:szCs w:val="18"/>
+        </w:rPr>
+        <w:t>"</w:t>
+      </w:r>
+      <w:r>
+        <w:rPr>
+          <w:rFonts w:ascii="Menlo" w:hAnsi="Menlo" w:cs="Menlo"/>
+          <w:color w:val="D4D4D4"/>
+          <w:sz w:val="18"/>
+          <w:szCs w:val="18"/>
+        </w:rPr>
+        <w:t xml:space="preserve"> : </w:t>
+      </w:r>
+      <w:r>
+        <w:rPr>
+          <w:rFonts w:ascii="Menlo" w:hAnsi="Menlo" w:cs="Menlo"/>
+          <w:color w:val="CE9178"/>
+          <w:sz w:val="18"/>
+          <w:szCs w:val="18"/>
+        </w:rPr>
+        <w:t>"2024-10-02T00:00:00.869Z"</w:t>
+      </w:r>
+    </w:p>
+    <w:p>
+      <w:pPr>
+        <w:shd w:val="clear" w:color="auto" w:fill="1F1F1F"/>
+        <w:spacing w:line="270" w:lineRule="atLeast"/>
+        <w:rPr>
+          <w:rFonts w:ascii="Menlo" w:hAnsi="Menlo" w:cs="Menlo"/>
+          <w:color w:val="CCCCCC"/>
+          <w:sz w:val="18"/>
+          <w:szCs w:val="18"/>
+        </w:rPr>
+      </w:pPr>
+      <w:r>
+        <w:rPr>
+          <w:rFonts w:ascii="Menlo" w:hAnsi="Menlo" w:cs="Menlo"/>
+          <w:color w:val="D4D4D4"/>
+          <w:sz w:val="18"/>
+          <w:szCs w:val="18"/>
+        </w:rPr>
+        <w:t xml:space="preserve">    },</w:t>
+      </w:r>
+    </w:p>
+    <w:p>
+      <w:pPr>
+        <w:shd w:val="clear" w:color="auto" w:fill="1F1F1F"/>
+        <w:spacing w:line="270" w:lineRule="atLeast"/>
+        <w:rPr>
+          <w:rFonts w:ascii="Menlo" w:hAnsi="Menlo" w:cs="Menlo"/>
+          <w:color w:val="CCCCCC"/>
+          <w:sz w:val="18"/>
+          <w:szCs w:val="18"/>
+        </w:rPr>
+      </w:pPr>
+      <w:r>
+        <w:rPr>
+          <w:rFonts w:ascii="Menlo" w:hAnsi="Menlo" w:cs="Menlo"/>
+          <w:color w:val="D4D4D4"/>
+          <w:sz w:val="18"/>
+          <w:szCs w:val="18"/>
+        </w:rPr>
+        <w:t xml:space="preserve">    </w:t>
+      </w:r>
+      <w:r>
+        <w:rPr>
+          <w:rFonts w:ascii="Menlo" w:hAnsi="Menlo" w:cs="Menlo"/>
+          <w:color w:val="9CDCFE"/>
+          <w:sz w:val="18"/>
+          <w:szCs w:val="18"/>
+        </w:rPr>
+        <w:t>"measurement"</w:t>
+      </w:r>
+      <w:r>
+        <w:rPr>
+          <w:rFonts w:ascii="Menlo" w:hAnsi="Menlo" w:cs="Menlo"/>
+          <w:color w:val="D4D4D4"/>
+          <w:sz w:val="18"/>
+          <w:szCs w:val="18"/>
+        </w:rPr>
+        <w:t xml:space="preserve"> : </w:t>
+      </w:r>
+      <w:r>
+        <w:rPr>
+          <w:rFonts w:ascii="Menlo" w:hAnsi="Menlo" w:cs="Menlo"/>
+          <w:color w:val="B5CEA8"/>
+          <w:sz w:val="18"/>
+          <w:szCs w:val="18"/>
+        </w:rPr>
+        <w:t>1013.3997</w:t>
+      </w:r>
+    </w:p>
+    <w:p>
+      <w:pPr>
+        <w:shd w:val="clear" w:color="auto" w:fill="1F1F1F"/>
+        <w:spacing w:line="270" w:lineRule="atLeast"/>
+        <w:rPr>
+          <w:rFonts w:ascii="Menlo" w:hAnsi="Menlo" w:cs="Menlo"/>
+          <w:color w:val="CCCCCC"/>
+          <w:sz w:val="18"/>
+          <w:szCs w:val="18"/>
+        </w:rPr>
+      </w:pPr>
+      <w:r>
+        <w:rPr>
+          <w:rFonts w:ascii="Menlo" w:hAnsi="Menlo" w:cs="Menlo"/>
+          <w:color w:val="D4D4D4"/>
+          <w:sz w:val="18"/>
+          <w:szCs w:val="18"/>
+        </w:rPr>
+        <w:t>}</w:t>
+      </w:r>
+    </w:p>
+    <w:p>
+      <w:pPr>
+        <w:rPr>
+          <w:lang w:val="en-US"/>
+        </w:rPr>
+      </w:pPr>
+    </w:p>
+    <w:p>
+      <w:r>
+        <w:t>This results in the below payload on our Kafka Topic.</w:t>
+      </w:r>
+    </w:p>
+    <w:p/>
+    <w:p>
+      <w:pPr>
+        <w:rPr>
+          <w:lang w:val="en-US"/>
+        </w:rPr>
+      </w:pPr>
+      <w:r>
+        <w:rPr>
+          <w:lang w:val="en-US"/>
+        </w:rPr>
+        <w:t>Now let</w:t>
+      </w:r>
+      <w:r>
+        <w:rPr>
+          <w:lang w:val="en-US"/>
+        </w:rPr>
+        <w:t>’</w:t>
+      </w:r>
+      <w:r>
+        <w:rPr>
+          <w:lang w:val="en-US"/>
+        </w:rPr>
+        <w:t xml:space="preserve">s just have a look at that payload a bit first. </w:t>
+      </w:r>
+    </w:p>
+    <w:p/>
+    <w:p>
+      <w:r>
+        <w:t xml:space="preserve">You will notice some differences from previous blog. We </w:t>
+      </w:r>
+      <w:r>
+        <w:t>were required</w:t>
+      </w:r>
+      <w:r>
+        <w:t xml:space="preserve"> to</w:t>
+      </w:r>
+      <w:r>
+        <w:t xml:space="preserve"> modify how the </w:t>
+      </w:r>
+      <w:r>
+        <w:t xml:space="preserve">original payload looked into what you see </w:t>
+      </w:r>
+      <w:r>
+        <w:t xml:space="preserve">above </w:t>
+      </w:r>
+      <w:r>
+        <w:t xml:space="preserve">and then how it </w:t>
+      </w:r>
+      <w:r>
+        <w:t xml:space="preserve">is </w:t>
+      </w:r>
+      <w:r>
+        <w:t xml:space="preserve">further </w:t>
+      </w:r>
+      <w:r>
+        <w:t xml:space="preserve">packaged in our Python code. </w:t>
+      </w:r>
+    </w:p>
+    <w:p/>
+    <w:p>
+      <w:r>
+        <w:t xml:space="preserve">This is </w:t>
+      </w:r>
+      <w:r>
+        <w:t xml:space="preserve">all </w:t>
+      </w:r>
+      <w:r>
+        <w:t>required to accommodate CDC fields required as part of the introduction of Avro Serialization of our payload and schema in combination with the utilization of the schema registry.</w:t>
+      </w:r>
+    </w:p>
+    <w:p/>
+    <w:p>
+      <w:pPr>
+        <w:rPr>
+          <w:lang w:val="en-US"/>
+        </w:rPr>
+      </w:pPr>
+      <w:r>
+        <w:rPr>
+          <w:lang w:val="en-US"/>
+        </w:rPr>
+        <w:t xml:space="preserve">One of these being the requirement to move </w:t>
+      </w:r>
+      <w:proofErr w:type="spellStart"/>
       <w:r>
         <w:rPr>
           <w:rFonts w:ascii="Courier New" w:eastAsiaTheme="minorHAnsi" w:hAnsi="Courier New" w:cs="Courier New"/>
@@ -3039,7 +3142,85 @@
           <w:iCs/>
           <w:lang w:val="en-US"/>
         </w:rPr>
-        <w:t>si</w:t>
+        <w:t>siteId</w:t>
+      </w:r>
+      <w:proofErr w:type="spellEnd"/>
+      <w:r>
+        <w:rPr>
+          <w:lang w:val="en-US"/>
+        </w:rPr>
+        <w:t xml:space="preserve"> to the root level as it is specified as the payload key</w:t>
+      </w:r>
+      <w:r>
+        <w:rPr>
+          <w:lang w:val="en-US"/>
+        </w:rPr>
+        <w:t xml:space="preserve"> and the addition of the “op” tag and defaulted to “c” implying create this record</w:t>
+      </w:r>
+      <w:r>
+        <w:rPr>
+          <w:lang w:val="en-US"/>
+        </w:rPr>
+        <w:t xml:space="preserve">, all wrapped into a “before” and “after” blocks. As said… this is all to do with the introduction of the </w:t>
+      </w:r>
+      <w:r>
+        <w:rPr>
+          <w:lang w:val="en-US"/>
+        </w:rPr>
+        <w:lastRenderedPageBreak/>
+        <w:t>schema registry and Avro serialization… This “little” piece took me by far the longest to figure out</w:t>
+      </w:r>
+      <w:r>
+        <w:rPr>
+          <w:lang w:val="en-US"/>
+        </w:rPr>
+        <w:t xml:space="preserve"> (final bit was thanks to ChatGPT, </w:t>
+      </w:r>
+      <w:proofErr w:type="spellStart"/>
+      <w:r>
+        <w:rPr>
+          <w:lang w:val="en-US"/>
+        </w:rPr>
+        <w:t>hehehe</w:t>
+      </w:r>
+      <w:proofErr w:type="spellEnd"/>
+      <w:r>
+        <w:rPr>
+          <w:lang w:val="en-US"/>
+        </w:rPr>
+        <w:t xml:space="preserve"> </w:t>
+      </w:r>
+      <w:r>
+        <w:rPr>
+          <w:lang w:val="en-US"/>
+        </w:rPr>
+        <w:t xml:space="preserve">we </w:t>
+      </w:r>
+      <w:proofErr w:type="gramStart"/>
+      <w:r>
+        <w:rPr>
+          <w:lang w:val="en-US"/>
+        </w:rPr>
+        <w:t>have to</w:t>
+      </w:r>
+      <w:proofErr w:type="gramEnd"/>
+      <w:r>
+        <w:rPr>
+          <w:lang w:val="en-US"/>
+        </w:rPr>
+        <w:t xml:space="preserve"> use what we have </w:t>
+      </w:r>
+      <w:r>
+        <w:rPr>
+          <w:lang w:val="en-US"/>
+        </w:rPr>
+        <w:t>available) …</w:t>
+      </w:r>
+      <w:r>
+        <w:rPr>
+          <w:lang w:val="en-US"/>
+        </w:rPr>
+        <w:t xml:space="preserve"> in combination with the modified below /</w:t>
       </w:r>
       <w:r>
         <w:rPr>
@@ -3048,65 +3229,134 @@
           <w:iCs/>
           <w:lang w:val="en-US"/>
         </w:rPr>
-        <w:t>mulate.py lines 93 -&gt; 120</w:t>
-      </w:r>
-    </w:p>
-    <w:p>
-      <w:pPr>
+        <w:t>opt/</w:t>
+      </w:r>
+      <w:proofErr w:type="spellStart"/>
+      <w:r>
         <w:rPr>
           <w:rFonts w:ascii="Courier New" w:eastAsiaTheme="minorHAnsi" w:hAnsi="Courier New" w:cs="Courier New"/>
           <w:i/>
           <w:iCs/>
           <w:lang w:val="en-US"/>
         </w:rPr>
-      </w:pPr>
-    </w:p>
-    <w:p>
-      <w:pPr>
+        <w:t>flink</w:t>
+      </w:r>
+      <w:proofErr w:type="spellEnd"/>
+      <w:r>
         <w:rPr>
           <w:rFonts w:ascii="Courier New" w:eastAsiaTheme="minorHAnsi" w:hAnsi="Courier New" w:cs="Courier New"/>
           <w:i/>
           <w:iCs/>
           <w:lang w:val="en-US"/>
         </w:rPr>
-      </w:pPr>
-    </w:p>
-    <w:p>
-      <w:pPr>
+        <w:t>/bin/</w:t>
+      </w:r>
+      <w:proofErr w:type="spellStart"/>
+      <w:r>
         <w:rPr>
           <w:rFonts w:ascii="Courier New" w:eastAsiaTheme="minorHAnsi" w:hAnsi="Courier New" w:cs="Courier New"/>
           <w:i/>
           <w:iCs/>
           <w:lang w:val="en-US"/>
         </w:rPr>
-      </w:pPr>
-      <w:r>
-        <w:t xml:space="preserve">The next Note… and I’m not a Java guy, at all… </w:t>
-      </w:r>
-      <w:r>
-        <w:t>by any stretch. D</w:t>
-      </w:r>
-      <w:r>
-        <w:t xml:space="preserve">o take note of the additional jar files required to get all of this working vs the previous blog. This can be seen in </w:t>
-      </w:r>
-      <w:r>
+        <w:t>flink</w:t>
+      </w:r>
+      <w:proofErr w:type="spellEnd"/>
+      <w:r>
+        <w:rPr>
+          <w:lang w:val="en-US"/>
+        </w:rPr>
+        <w:t xml:space="preserve"> command.  </w:t>
+      </w:r>
+    </w:p>
+    <w:p/>
+    <w:p>
+      <w:pPr>
         <w:rPr>
           <w:rFonts w:ascii="Courier New" w:eastAsiaTheme="minorHAnsi" w:hAnsi="Courier New" w:cs="Courier New"/>
           <w:i/>
           <w:iCs/>
           <w:lang w:val="en-US"/>
         </w:rPr>
-        <w:t>&lt;root&gt;/devlab/getlibs.sh</w:t>
-      </w:r>
-    </w:p>
-    <w:p>
-      <w:pPr>
+      </w:pPr>
+      <w:r>
+        <w:t xml:space="preserve">See </w:t>
+      </w:r>
+      <w:r>
         <w:rPr>
           <w:rFonts w:ascii="Courier New" w:eastAsiaTheme="minorHAnsi" w:hAnsi="Courier New" w:cs="Courier New"/>
           <w:i/>
           <w:iCs/>
           <w:lang w:val="en-US"/>
         </w:rPr>
+        <w:t>si</w:t>
+      </w:r>
+      <w:r>
+        <w:rPr>
+          <w:rFonts w:ascii="Courier New" w:eastAsiaTheme="minorHAnsi" w:hAnsi="Courier New" w:cs="Courier New"/>
+          <w:i/>
+          <w:iCs/>
+          <w:lang w:val="en-US"/>
+        </w:rPr>
+        <w:t>mulate.py lines 93 -&gt; 120</w:t>
+      </w:r>
+    </w:p>
+    <w:p>
+      <w:pPr>
+        <w:rPr>
+          <w:rFonts w:ascii="Courier New" w:eastAsiaTheme="minorHAnsi" w:hAnsi="Courier New" w:cs="Courier New"/>
+          <w:i/>
+          <w:iCs/>
+          <w:lang w:val="en-US"/>
+        </w:rPr>
+      </w:pPr>
+    </w:p>
+    <w:p>
+      <w:pPr>
+        <w:rPr>
+          <w:rFonts w:ascii="Courier New" w:eastAsiaTheme="minorHAnsi" w:hAnsi="Courier New" w:cs="Courier New"/>
+          <w:i/>
+          <w:iCs/>
+          <w:lang w:val="en-US"/>
+        </w:rPr>
+      </w:pPr>
+    </w:p>
+    <w:p>
+      <w:pPr>
+        <w:rPr>
+          <w:rFonts w:ascii="Courier New" w:eastAsiaTheme="minorHAnsi" w:hAnsi="Courier New" w:cs="Courier New"/>
+          <w:i/>
+          <w:iCs/>
+          <w:lang w:val="en-US"/>
+        </w:rPr>
+      </w:pPr>
+      <w:r>
+        <w:t xml:space="preserve">The next Note… and I’m not a Java guy, at all… </w:t>
+      </w:r>
+      <w:r>
+        <w:t>by any stretch. D</w:t>
+      </w:r>
+      <w:r>
+        <w:t xml:space="preserve">o take note of the additional jar files required to get all of this working vs the previous blog. This can be seen in </w:t>
+      </w:r>
+      <w:r>
+        <w:rPr>
+          <w:rFonts w:ascii="Courier New" w:eastAsiaTheme="minorHAnsi" w:hAnsi="Courier New" w:cs="Courier New"/>
+          <w:i/>
+          <w:iCs/>
+          <w:lang w:val="en-US"/>
+        </w:rPr>
+        <w:t>&lt;root&gt;/devlab/getlibs.sh</w:t>
+      </w:r>
+    </w:p>
+    <w:p>
+      <w:pPr>
+        <w:rPr>
+          <w:rFonts w:ascii="Courier New" w:eastAsiaTheme="minorHAnsi" w:hAnsi="Courier New" w:cs="Courier New"/>
+          <w:i/>
+          <w:iCs/>
+          <w:lang w:val="en-US"/>
+        </w:rPr>
       </w:pPr>
     </w:p>
     <w:p>
@@ -3119,7 +3369,7 @@
     </w:p>
     <w:p/>
     <w:p>
-      <w:hyperlink r:id="rId23" w:history="1">
+      <w:hyperlink r:id="rId25" w:history="1">
         <w:r>
           <w:rPr>
             <w:rStyle w:val="Hyperlink"/>
@@ -3138,17 +3388,37 @@
           <w:rFonts w:ascii="Segoe UI" w:hAnsi="Segoe UI" w:cs="Segoe UI"/>
           <w:shd w:val="clear" w:color="auto" w:fill="FFFFFF"/>
         </w:rPr>
-        <w:t xml:space="preserve">Staff Streaming Architect | Fluss Lead @ </w:t>
-      </w:r>
-      <w:proofErr w:type="spellStart"/>
+        <w:t xml:space="preserve">Staff Streaming Architect | </w:t>
+      </w:r>
+      <w:hyperlink r:id="rId26" w:history="1">
+        <w:r>
+          <w:rPr>
+            <w:rStyle w:val="Hyperlink"/>
+            <w:rFonts w:ascii="Segoe UI" w:hAnsi="Segoe UI" w:cs="Segoe UI"/>
+            <w:shd w:val="clear" w:color="auto" w:fill="FFFFFF"/>
+          </w:rPr>
+          <w:t>Fluss</w:t>
+        </w:r>
+      </w:hyperlink>
       <w:r>
         <w:rPr>
           <w:rFonts w:ascii="Segoe UI" w:hAnsi="Segoe UI" w:cs="Segoe UI"/>
           <w:shd w:val="clear" w:color="auto" w:fill="FFFFFF"/>
         </w:rPr>
-        <w:t>Ververica</w:t>
-      </w:r>
-      <w:proofErr w:type="spellEnd"/>
+        <w:t xml:space="preserve"> Lead @ </w:t>
+      </w:r>
+      <w:hyperlink r:id="rId27" w:history="1">
+        <w:proofErr w:type="spellStart"/>
+        <w:r>
+          <w:rPr>
+            <w:rStyle w:val="Hyperlink"/>
+            <w:rFonts w:ascii="Segoe UI" w:hAnsi="Segoe UI" w:cs="Segoe UI"/>
+            <w:shd w:val="clear" w:color="auto" w:fill="FFFFFF"/>
+          </w:rPr>
+          <w:t>Ververica</w:t>
+        </w:r>
+        <w:proofErr w:type="spellEnd"/>
+      </w:hyperlink>
       <w:r>
         <w:rPr>
           <w:rFonts w:ascii="Segoe UI" w:hAnsi="Segoe UI" w:cs="Segoe UI"/>
@@ -3171,7 +3441,7 @@
           <w:shd w:val="clear" w:color="auto" w:fill="FFFFFF"/>
         </w:rPr>
       </w:pPr>
-      <w:hyperlink r:id="rId24" w:history="1">
+      <w:hyperlink r:id="rId28" w:history="1">
         <w:r>
           <w:rPr>
             <w:rStyle w:val="Hyperlink"/>
@@ -3187,24 +3457,101 @@
           <w:rFonts w:ascii="Segoe UI" w:hAnsi="Segoe UI" w:cs="Segoe UI"/>
           <w:shd w:val="clear" w:color="auto" w:fill="FFFFFF"/>
         </w:rPr>
-        <w:t>Head of Fluss and Flink SQL at Alibaba Cloud (</w:t>
-      </w:r>
-      <w:proofErr w:type="spellStart"/>
+        <w:t xml:space="preserve">Head of </w:t>
+      </w:r>
+      <w:hyperlink r:id="rId29" w:history="1">
+        <w:r>
+          <w:rPr>
+            <w:rStyle w:val="Hyperlink"/>
+            <w:rFonts w:ascii="Segoe UI" w:hAnsi="Segoe UI" w:cs="Segoe UI"/>
+            <w:shd w:val="clear" w:color="auto" w:fill="FFFFFF"/>
+          </w:rPr>
+          <w:t>Fluss</w:t>
+        </w:r>
+      </w:hyperlink>
       <w:r>
         <w:rPr>
           <w:rFonts w:ascii="Segoe UI" w:hAnsi="Segoe UI" w:cs="Segoe UI"/>
           <w:shd w:val="clear" w:color="auto" w:fill="FFFFFF"/>
         </w:rPr>
-        <w:t>Ververica</w:t>
-      </w:r>
-      <w:proofErr w:type="spellEnd"/>
+        <w:t xml:space="preserve"> and Flink SQL at </w:t>
+      </w:r>
+      <w:hyperlink r:id="rId30" w:history="1">
+        <w:r>
+          <w:rPr>
+            <w:rStyle w:val="Hyperlink"/>
+            <w:rFonts w:ascii="Segoe UI" w:hAnsi="Segoe UI" w:cs="Segoe UI"/>
+            <w:shd w:val="clear" w:color="auto" w:fill="FFFFFF"/>
+          </w:rPr>
+          <w:t>Alibaba Cloud</w:t>
+        </w:r>
+      </w:hyperlink>
       <w:r>
         <w:rPr>
           <w:rFonts w:ascii="Segoe UI" w:hAnsi="Segoe UI" w:cs="Segoe UI"/>
           <w:shd w:val="clear" w:color="auto" w:fill="FFFFFF"/>
         </w:rPr>
+        <w:t xml:space="preserve"> (</w:t>
+      </w:r>
+      <w:proofErr w:type="spellStart"/>
+      <w:r>
+        <w:rPr>
+          <w:rFonts w:ascii="Segoe UI" w:hAnsi="Segoe UI" w:cs="Segoe UI"/>
+          <w:shd w:val="clear" w:color="auto" w:fill="FFFFFF"/>
+        </w:rPr>
+        <w:fldChar w:fldCharType="begin"/>
+      </w:r>
+      <w:r>
+        <w:rPr>
+          <w:rFonts w:ascii="Segoe UI" w:hAnsi="Segoe UI" w:cs="Segoe UI"/>
+          <w:shd w:val="clear" w:color="auto" w:fill="FFFFFF"/>
+        </w:rPr>
+        <w:instrText>HYPERLINK "https://www.ververica.com/"</w:instrText>
+      </w:r>
+      <w:r>
+        <w:rPr>
+          <w:rFonts w:ascii="Segoe UI" w:hAnsi="Segoe UI" w:cs="Segoe UI"/>
+          <w:shd w:val="clear" w:color="auto" w:fill="FFFFFF"/>
+        </w:rPr>
+      </w:r>
+      <w:r>
+        <w:rPr>
+          <w:rFonts w:ascii="Segoe UI" w:hAnsi="Segoe UI" w:cs="Segoe UI"/>
+          <w:shd w:val="clear" w:color="auto" w:fill="FFFFFF"/>
+        </w:rPr>
+        <w:fldChar w:fldCharType="separate"/>
+      </w:r>
+      <w:r>
+        <w:rPr>
+          <w:rStyle w:val="Hyperlink"/>
+          <w:rFonts w:ascii="Segoe UI" w:hAnsi="Segoe UI" w:cs="Segoe UI"/>
+          <w:shd w:val="clear" w:color="auto" w:fill="FFFFFF"/>
+        </w:rPr>
+        <w:t>Ververica</w:t>
+      </w:r>
+      <w:proofErr w:type="spellEnd"/>
+      <w:r>
+        <w:rPr>
+          <w:rFonts w:ascii="Segoe UI" w:hAnsi="Segoe UI" w:cs="Segoe UI"/>
+          <w:shd w:val="clear" w:color="auto" w:fill="FFFFFF"/>
+        </w:rPr>
+        <w:fldChar w:fldCharType="end"/>
+      </w:r>
+      <w:r>
+        <w:rPr>
+          <w:rFonts w:ascii="Segoe UI" w:hAnsi="Segoe UI" w:cs="Segoe UI"/>
+          <w:shd w:val="clear" w:color="auto" w:fill="FFFFFF"/>
+        </w:rPr>
         <w:t>)</w:t>
       </w:r>
+    </w:p>
+    <w:p>
+      <w:pPr>
+        <w:rPr>
+          <w:rFonts w:ascii="Segoe UI" w:hAnsi="Segoe UI" w:cs="Segoe UI"/>
+          <w:shd w:val="clear" w:color="auto" w:fill="FFFFFF"/>
+        </w:rPr>
+      </w:pPr>
     </w:p>
     <w:p>
       <w:pPr>
@@ -3247,7 +3594,7 @@
                     <pic:cNvPicPr/>
                   </pic:nvPicPr>
                   <pic:blipFill>
-                    <a:blip r:embed="rId25">
+                    <a:blip r:embed="rId31">
                       <a:extLst>
                         <a:ext uri="{28A0092B-C50C-407E-A947-70E740481C1C}">
                           <a14:useLocalDpi xmlns:a14="http://schemas.microsoft.com/office/drawing/2010/main" val="0"/>
@@ -3278,6 +3625,7 @@
     <w:p/>
     <w:p>
       <w:r>
+        <w:lastRenderedPageBreak/>
         <w:t xml:space="preserve">Once it is running then execute the below by executing </w:t>
       </w:r>
       <w:r>
@@ -3357,7 +3705,6 @@
     <w:p/>
     <w:p>
       <w:r>
-        <w:lastRenderedPageBreak/>
         <w:t xml:space="preserve">This will start our “subscribing” process </w:t>
       </w:r>
       <w:r>
@@ -5548,7 +5895,6 @@
           <w:sz w:val="18"/>
           <w:szCs w:val="18"/>
         </w:rPr>
-        <w:lastRenderedPageBreak/>
         <w:t>{</w:t>
       </w:r>
     </w:p>
@@ -6362,7 +6708,7 @@
                     <pic:cNvPicPr/>
                   </pic:nvPicPr>
                   <pic:blipFill>
-                    <a:blip r:embed="rId26">
+                    <a:blip r:embed="rId32">
                       <a:extLst>
                         <a:ext uri="{28A0092B-C50C-407E-A947-70E740481C1C}">
                           <a14:useLocalDpi xmlns:a14="http://schemas.microsoft.com/office/drawing/2010/main" val="0"/>
@@ -7352,7 +7698,7 @@
                     <pic:cNvPicPr/>
                   </pic:nvPicPr>
                   <pic:blipFill>
-                    <a:blip r:embed="rId27">
+                    <a:blip r:embed="rId33">
                       <a:extLst>
                         <a:ext uri="{28A0092B-C50C-407E-A947-70E740481C1C}">
                           <a14:useLocalDpi xmlns:a14="http://schemas.microsoft.com/office/drawing/2010/main" val="0"/>
@@ -7565,7 +7911,7 @@
                     <pic:cNvPicPr/>
                   </pic:nvPicPr>
                   <pic:blipFill>
-                    <a:blip r:embed="rId28" cstate="print">
+                    <a:blip r:embed="rId34" cstate="print">
                       <a:extLst>
                         <a:ext uri="{28A0092B-C50C-407E-A947-70E740481C1C}">
                           <a14:useLocalDpi xmlns:a14="http://schemas.microsoft.com/office/drawing/2010/main" val="0"/>
@@ -7730,7 +8076,7 @@
           <w:lang w:val="en-US"/>
         </w:rPr>
       </w:pPr>
-      <w:hyperlink r:id="rId29" w:history="1">
+      <w:hyperlink r:id="rId35" w:history="1">
         <w:r>
           <w:rPr>
             <w:rStyle w:val="Hyperlink"/>
@@ -7746,7 +8092,7 @@
           <w:lang w:val="en-US"/>
         </w:rPr>
       </w:pPr>
-      <w:hyperlink r:id="rId30" w:history="1">
+      <w:hyperlink r:id="rId36" w:history="1">
         <w:r>
           <w:rPr>
             <w:rStyle w:val="Hyperlink"/>
@@ -7769,7 +8115,7 @@
           <w:lang w:val="en-US"/>
         </w:rPr>
       </w:pPr>
-      <w:hyperlink r:id="rId31" w:history="1">
+      <w:hyperlink r:id="rId37" w:history="1">
         <w:r>
           <w:rPr>
             <w:rStyle w:val="Hyperlink"/>
@@ -7785,7 +8131,7 @@
           <w:lang w:val="en-US"/>
         </w:rPr>
       </w:pPr>
-      <w:hyperlink r:id="rId32" w:history="1">
+      <w:hyperlink r:id="rId38" w:history="1">
         <w:r>
           <w:rPr>
             <w:rStyle w:val="Hyperlink"/>

</xml_diff>